<commit_message>
small fixes to ERTAC 3
</commit_message>
<xml_diff>
--- a/Documentation/Code Documentation/ERTAC Documentation - v3.0/ERTAC Change Log - v3.0.docx
+++ b/Documentation/Code Documentation/ERTAC Documentation - v3.0/ERTAC Change Log - v3.0.docx
@@ -7,10 +7,7 @@
         <w:pStyle w:val="Heading2"/>
       </w:pPr>
       <w:r>
-        <w:t xml:space="preserve">ERTAC Change Log – </w:t>
-      </w:r>
-      <w:r>
-        <w:t>v3.0</w:t>
+        <w:t>ERTAC Change Log – v3.0</w:t>
       </w:r>
     </w:p>
     <w:p>
@@ -140,9 +137,312 @@
     </w:p>
     <w:p>
       <w:pPr>
+        <w:numPr>
+          <w:ilvl w:val="0"/>
+          <w:numId w:val="9"/>
+        </w:numPr>
+      </w:pPr>
+      <w:r>
+        <w:rPr>
+          <w:b/>
+          <w:bCs/>
+        </w:rPr>
+        <w:t>Non-EGU Data in ertac_noncamd_hourly.csv</w:t>
+      </w:r>
+      <w:r>
+        <w:rPr>
+          <w:b/>
+          <w:bCs/>
+        </w:rPr>
+        <w:br/>
+      </w:r>
+      <w:r>
+        <w:t>The code removes hourly data from the hourly CAMD file if it is associated with a non-EGU, however if hourly data is included in the ertac_noncamd_hourly.csv it will not be removed causing errors.  The fix is simple, but we chose not to include since the switch from Python 2.7.x to Python 3.x was so challenging.  To fix this error replace lines 1525 to 1532 with the following code:</w:t>
+      </w:r>
+      <w:r>
+        <w:br/>
+      </w:r>
+      <w:r>
+        <w:br/>
+      </w:r>
+      <w:r>
+        <w:lastRenderedPageBreak/>
+        <w:t xml:space="preserve">    print("There are", </w:t>
+      </w:r>
+      <w:proofErr w:type="spellStart"/>
+      <w:r>
+        <w:t>len</w:t>
+      </w:r>
+      <w:proofErr w:type="spellEnd"/>
+      <w:r>
+        <w:t>(</w:t>
+      </w:r>
+      <w:proofErr w:type="spellStart"/>
+      <w:r>
+        <w:t>oris_unit_list</w:t>
+      </w:r>
+      <w:proofErr w:type="spellEnd"/>
+      <w:r>
+        <w:t>),</w:t>
+      </w:r>
+      <w:r>
+        <w:br/>
+      </w:r>
+      <w:r>
+        <w:t xml:space="preserve">          "units marked in the UAF as Non-EGU to be removed from the CAMD</w:t>
+      </w:r>
+      <w:r>
+        <w:t xml:space="preserve">/ERTAC </w:t>
+      </w:r>
+      <w:proofErr w:type="spellStart"/>
+      <w:r>
+        <w:t>nonCAMD</w:t>
+      </w:r>
+      <w:proofErr w:type="spellEnd"/>
+      <w:r>
+        <w:t xml:space="preserve"> hourly data.", file=logfile)</w:t>
+      </w:r>
+      <w:r>
+        <w:br/>
+      </w:r>
+      <w:r>
+        <w:br/>
+      </w:r>
+      <w:r>
+        <w:t xml:space="preserve">    </w:t>
+      </w:r>
+      <w:proofErr w:type="spellStart"/>
+      <w:r>
+        <w:t>rows_affected</w:t>
+      </w:r>
+      <w:proofErr w:type="spellEnd"/>
+      <w:r>
+        <w:t xml:space="preserve"> = 0</w:t>
+      </w:r>
+      <w:r>
+        <w:br/>
+      </w:r>
+      <w:r>
+        <w:t xml:space="preserve">    for (plant, unit) in </w:t>
+      </w:r>
+      <w:proofErr w:type="spellStart"/>
+      <w:r>
+        <w:t>oris_unit_list</w:t>
+      </w:r>
+      <w:proofErr w:type="spellEnd"/>
+      <w:r>
+        <w:t>:</w:t>
+      </w:r>
+      <w:r>
+        <w:br/>
+      </w:r>
+      <w:r>
+        <w:t xml:space="preserve">        </w:t>
+      </w:r>
+      <w:proofErr w:type="spellStart"/>
+      <w:r>
+        <w:t>rows_affected</w:t>
+      </w:r>
+      <w:proofErr w:type="spellEnd"/>
+      <w:r>
+        <w:t xml:space="preserve"> += </w:t>
+      </w:r>
+      <w:proofErr w:type="spellStart"/>
+      <w:r>
+        <w:t>conn.execute</w:t>
+      </w:r>
+      <w:proofErr w:type="spellEnd"/>
+      <w:r>
+        <w:t xml:space="preserve">("""DELETE FROM </w:t>
+      </w:r>
+      <w:proofErr w:type="spellStart"/>
+      <w:r>
+        <w:t>camd_hourly_base</w:t>
+      </w:r>
+      <w:proofErr w:type="spellEnd"/>
+      <w:r>
+        <w:br/>
+      </w:r>
+      <w:r>
+        <w:t xml:space="preserve">        WHERE </w:t>
+      </w:r>
+      <w:proofErr w:type="spellStart"/>
+      <w:r>
+        <w:t>orispl_code</w:t>
+      </w:r>
+      <w:proofErr w:type="spellEnd"/>
+      <w:r>
+        <w:t xml:space="preserve"> = ? AND </w:t>
+      </w:r>
+      <w:proofErr w:type="spellStart"/>
+      <w:r>
+        <w:t>unitid</w:t>
+      </w:r>
+      <w:proofErr w:type="spellEnd"/>
+      <w:r>
+        <w:t xml:space="preserve"> </w:t>
+      </w:r>
+      <w:proofErr w:type="gramStart"/>
+      <w:r>
+        <w:t>= ?</w:t>
+      </w:r>
+      <w:proofErr w:type="gramEnd"/>
+      <w:r>
+        <w:t>""", (plant, unit)).</w:t>
+      </w:r>
+      <w:proofErr w:type="spellStart"/>
+      <w:r>
+        <w:t>rowcount</w:t>
+      </w:r>
+      <w:proofErr w:type="spellEnd"/>
+      <w:r>
+        <w:br/>
+      </w:r>
+      <w:r>
+        <w:t xml:space="preserve">    print("Removed", </w:t>
+      </w:r>
+      <w:proofErr w:type="spellStart"/>
+      <w:r>
+        <w:t>rows_affected</w:t>
+      </w:r>
+      <w:proofErr w:type="spellEnd"/>
+      <w:r>
+        <w:t>, "hourly rows from CAMD data.", file=logfile)</w:t>
+      </w:r>
+      <w:r>
+        <w:br/>
+      </w:r>
+      <w:r>
+        <w:br/>
+      </w:r>
+      <w:r>
+        <w:t xml:space="preserve">    </w:t>
+      </w:r>
+      <w:proofErr w:type="spellStart"/>
+      <w:r>
+        <w:t>rows_affected</w:t>
+      </w:r>
+      <w:proofErr w:type="spellEnd"/>
+      <w:r>
+        <w:t xml:space="preserve"> = 0</w:t>
+      </w:r>
+      <w:r>
+        <w:br/>
+        <w:t xml:space="preserve">    for (plant, unit) in </w:t>
+      </w:r>
+      <w:proofErr w:type="spellStart"/>
+      <w:r>
+        <w:t>oris_unit_list</w:t>
+      </w:r>
+      <w:proofErr w:type="spellEnd"/>
+      <w:r>
+        <w:t>:</w:t>
+      </w:r>
+      <w:r>
+        <w:br/>
+        <w:t xml:space="preserve">        </w:t>
+      </w:r>
+      <w:proofErr w:type="spellStart"/>
+      <w:r>
+        <w:t>rows_affected</w:t>
+      </w:r>
+      <w:proofErr w:type="spellEnd"/>
+      <w:r>
+        <w:t xml:space="preserve"> += </w:t>
+      </w:r>
+      <w:proofErr w:type="spellStart"/>
+      <w:r>
+        <w:t>conn.execute</w:t>
+      </w:r>
+      <w:proofErr w:type="spellEnd"/>
+      <w:r>
+        <w:t xml:space="preserve">("""DELETE FROM </w:t>
+      </w:r>
+      <w:proofErr w:type="spellStart"/>
+      <w:r>
+        <w:t>ertac_hourly_noncamd</w:t>
+      </w:r>
+      <w:proofErr w:type="spellEnd"/>
+      <w:r>
+        <w:t xml:space="preserve"> </w:t>
+      </w:r>
+      <w:r>
+        <w:br/>
+        <w:t xml:space="preserve">        WHERE </w:t>
+      </w:r>
+      <w:proofErr w:type="spellStart"/>
+      <w:r>
+        <w:t>orispl_code</w:t>
+      </w:r>
+      <w:proofErr w:type="spellEnd"/>
+      <w:r>
+        <w:t xml:space="preserve"> = ? AND </w:t>
+      </w:r>
+      <w:proofErr w:type="spellStart"/>
+      <w:r>
+        <w:t>unitid</w:t>
+      </w:r>
+      <w:proofErr w:type="spellEnd"/>
+      <w:r>
+        <w:t xml:space="preserve"> </w:t>
+      </w:r>
+      <w:proofErr w:type="gramStart"/>
+      <w:r>
+        <w:t>= ?</w:t>
+      </w:r>
+      <w:proofErr w:type="gramEnd"/>
+      <w:r>
+        <w:t>""", (plant, unit)).</w:t>
+      </w:r>
+      <w:proofErr w:type="spellStart"/>
+      <w:r>
+        <w:t>rowcount</w:t>
+      </w:r>
+      <w:proofErr w:type="spellEnd"/>
+      <w:r>
+        <w:br/>
+        <w:t xml:space="preserve">    print("Removed", </w:t>
+      </w:r>
+      <w:proofErr w:type="spellStart"/>
+      <w:r>
+        <w:t>rows_affected</w:t>
+      </w:r>
+      <w:proofErr w:type="spellEnd"/>
+      <w:r>
+        <w:t xml:space="preserve">, "hourly rows from ERTAC </w:t>
+      </w:r>
+      <w:proofErr w:type="spellStart"/>
+      <w:r>
+        <w:t>nonCAMD</w:t>
+      </w:r>
+      <w:proofErr w:type="spellEnd"/>
+      <w:r>
+        <w:t xml:space="preserve"> data.", file=logfile)</w:t>
+      </w:r>
+    </w:p>
+    <w:p>
+      <w:pPr>
+        <w:spacing w:after="0" w:line="240" w:lineRule="auto"/>
+        <w:rPr>
+          <w:rFonts w:ascii="Cambria" w:eastAsia="Times New Roman" w:hAnsi="Cambria"/>
+          <w:b/>
+          <w:bCs/>
+          <w:i/>
+          <w:iCs/>
+          <w:sz w:val="28"/>
+          <w:szCs w:val="28"/>
+        </w:rPr>
+      </w:pPr>
+      <w:r>
+        <w:br w:type="page"/>
+      </w:r>
+    </w:p>
+    <w:p>
+      <w:pPr>
         <w:pStyle w:val="Heading2"/>
       </w:pPr>
       <w:r>
+        <w:lastRenderedPageBreak/>
         <w:t>ERTAC Change Log – v2.2</w:t>
       </w:r>
     </w:p>
@@ -155,7 +455,7 @@
       <w:pPr>
         <w:numPr>
           <w:ilvl w:val="0"/>
-          <w:numId w:val="9"/>
+          <w:numId w:val="17"/>
         </w:numPr>
       </w:pPr>
       <w:r>
@@ -171,18 +471,562 @@
         <w:br/>
       </w:r>
       <w:r>
-        <w:t xml:space="preserve">In situations when many units are curtailed a bug can occur where not all of the excess generation pool is allocated.  The code calculates whether any GDUs are needed to allocate the excess generation pool by looking at the capacity of each unit minus the generation that has </w:t>
+        <w:t xml:space="preserve">In situations when many units are curtailed a bug can occur where not all of the excess generation pool is allocated.  The code calculates whether any GDUs are needed to allocate the excess generation pool by looking at the capacity of each unit minus the generation that has been assigned excluding units that had been flagged as having reached their annual capacity or operating hour cap by that hour or were retired in that hour.   Later in the algorithm when excess generation is allocated units that reach their annual capacity or operating hour cap in a future hour also get excluded from consideration.  If that difference is too large not all of the excess generation pool will be </w:t>
+      </w:r>
+      <w:proofErr w:type="gramStart"/>
+      <w:r>
+        <w:t>assigned</w:t>
+      </w:r>
+      <w:proofErr w:type="gramEnd"/>
+      <w:r>
+        <w:t xml:space="preserve"> and the annual growth rate will not be honored.</w:t>
+      </w:r>
+    </w:p>
+    <w:p>
+      <w:pPr>
+        <w:numPr>
+          <w:ilvl w:val="0"/>
+          <w:numId w:val="17"/>
+        </w:numPr>
+      </w:pPr>
+      <w:r>
+        <w:rPr>
+          <w:b/>
+        </w:rPr>
+        <w:t>Lacking Bug</w:t>
+      </w:r>
+      <w:r>
+        <w:rPr>
+          <w:b/>
+        </w:rPr>
+        <w:br/>
+      </w:r>
+      <w:r>
+        <w:t>Similar to the disappearing bug, the calculation for the “lacking” column in demand_generation_deficit also does not consider that reach their annual capacity or operating hour cap in a future hour and in cases with large amounts of curtailment will undercount the generation that is lacking in a particular hour.</w:t>
+      </w:r>
+    </w:p>
+    <w:p>
+      <w:pPr>
+        <w:numPr>
+          <w:ilvl w:val="0"/>
+          <w:numId w:val="17"/>
+        </w:numPr>
+      </w:pPr>
+      <w:r>
+        <w:rPr>
+          <w:b/>
+        </w:rPr>
+        <w:t>Quotations in ff10s</w:t>
+      </w:r>
+      <w:r>
+        <w:rPr>
+          <w:b/>
+        </w:rPr>
+        <w:br/>
+      </w:r>
+      <w:r>
+        <w:t>If quotations are included in the comment field of the ertac_for_smoke ertac_pusp_info.csv file it will cause SMOKE to not function when it is run</w:t>
+      </w:r>
+      <w:r>
+        <w:t xml:space="preserve">.  </w:t>
+      </w:r>
+    </w:p>
+    <w:p>
+      <w:pPr>
+        <w:numPr>
+          <w:ilvl w:val="0"/>
+          <w:numId w:val="17"/>
+        </w:numPr>
+      </w:pPr>
+      <w:r>
+        <w:rPr>
+          <w:b/>
+        </w:rPr>
+        <w:t>Double counting for region switches</w:t>
+      </w:r>
+      <w:r>
+        <w:rPr>
+          <w:b/>
+        </w:rPr>
+        <w:br/>
+      </w:r>
+      <w:r>
+        <w:t xml:space="preserve">When a unit switches regions, since this was not an expected behavior, ERTAC for SMOKE and the ERTAC post process currently adds two entries, one for each region.  A fix to this will be to loosen the restriction on region switching in a future iteration of the code.  </w:t>
+      </w:r>
+    </w:p>
+    <w:p>
+      <w:pPr>
+        <w:numPr>
+          <w:ilvl w:val="0"/>
+          <w:numId w:val="17"/>
+        </w:numPr>
+      </w:pPr>
+      <w:r>
+        <w:rPr>
+          <w:b/>
+        </w:rPr>
+        <w:t>ff10 hourly delay</w:t>
+      </w:r>
+      <w:r>
+        <w:rPr>
+          <w:b/>
+        </w:rPr>
+        <w:br/>
+      </w:r>
+      <w:r>
+        <w:t>This is more of a bug in SMOKE itself.  SMOKE offsets ff10 hourly values by an hour during daylight savings time.  Until this is corrected ff10 hourly results from ERTAC to SMOKE need to be adjusted by an hour to correct the adjustment that occurs in SMOKE.</w:t>
+      </w:r>
+    </w:p>
+    <w:p>
+      <w:r>
+        <w:t>Preprocessor</w:t>
+      </w:r>
+    </w:p>
+    <w:p>
+      <w:pPr>
+        <w:numPr>
+          <w:ilvl w:val="0"/>
+          <w:numId w:val="7"/>
+        </w:numPr>
+      </w:pPr>
+      <w:r>
+        <w:rPr>
+          <w:b/>
+        </w:rPr>
+        <w:t>Calculation of Hourly Base Year Emission Rates</w:t>
+      </w:r>
+      <w:r>
+        <w:t>.</w:t>
+      </w:r>
+      <w:r>
+        <w:br/>
+        <w:t>CAMD hourly emissions rate data is rounded to four digits, which, especially with SO</w:t>
+      </w:r>
+      <w:r>
+        <w:rPr>
+          <w:vertAlign w:val="subscript"/>
+        </w:rPr>
+        <w:t>2</w:t>
+      </w:r>
+      <w:r>
+        <w:t>, can result in discrepancies in calculations.  A new function was added to the preprocessor so that hourly emission rates we re</w:t>
+      </w:r>
+      <w:r>
+        <w:t>-</w:t>
+      </w:r>
+      <w:r>
+        <w:t>ca</w:t>
+      </w:r>
+      <w:r>
+        <w:t>lc</w:t>
+      </w:r>
+      <w:r>
+        <w:t>ulated based on hourly heat input and emissions tons in order to retain more precision in calculations.</w:t>
+      </w:r>
+    </w:p>
+    <w:p>
+      <w:pPr>
+        <w:numPr>
+          <w:ilvl w:val="0"/>
+          <w:numId w:val="7"/>
+        </w:numPr>
+      </w:pPr>
+      <w:r>
+        <w:rPr>
+          <w:b/>
+        </w:rPr>
+        <w:t>ERTAC Fuel Unit Type Bins Input File</w:t>
+      </w:r>
+      <w:r>
+        <w:br/>
+      </w:r>
+      <w:r>
+        <w:t>A new file was introduced so that ERTAC fuel</w:t>
+      </w:r>
+      <w:r>
+        <w:t xml:space="preserve"> </w:t>
+      </w:r>
+      <w:r>
+        <w:t>unit type bins</w:t>
+      </w:r>
+      <w:r>
+        <w:t xml:space="preserve"> </w:t>
+      </w:r>
+      <w:r>
+        <w:t>can be added or edited.  It includes two columns, one for the fuel/unit type bin and one for whether it should be grown.</w:t>
+      </w:r>
+      <w:r>
+        <w:t xml:space="preserve">  Non-</w:t>
       </w:r>
       <w:r>
         <w:lastRenderedPageBreak/>
-        <w:t>been assigned excluding units that had been flagged as having reached their annual capacity or operating hour cap by that hour or were retired in that hour.   Later in the algorithm when excess generation is allocated units that reach their annual capacity or operating hour cap in a future hour also get excluded from consideration.  If that difference is too large not all of the excess generation pool will be assigned and the annual growth rate will not be honored.</w:t>
-      </w:r>
-    </w:p>
-    <w:p>
-      <w:pPr>
-        <w:numPr>
-          <w:ilvl w:val="0"/>
-          <w:numId w:val="9"/>
+        <w:t xml:space="preserve">grown fuel </w:t>
+      </w:r>
+      <w:r>
+        <w:t>unit type bins are necessary for demand transfers to Wind or Solar for instance.  The new input file is read in by the ertac_tables.py. Given the location of this information in the code this file is stored in the same directory as the code, like the states.csv file.  It should be noted that adding additional types and not using them does not create problems.  Additionally, ertac_tables.py now also reads the states.csv file in so that flexibility is available to run ERTAC in other countries</w:t>
+      </w:r>
+      <w:r>
+        <w:t xml:space="preserve"> or subdivide states</w:t>
+      </w:r>
+      <w:r>
+        <w:t xml:space="preserve"> for instance.</w:t>
+      </w:r>
+    </w:p>
+    <w:p>
+      <w:pPr>
+        <w:numPr>
+          <w:ilvl w:val="0"/>
+          <w:numId w:val="7"/>
+        </w:numPr>
+      </w:pPr>
+      <w:r>
+        <w:rPr>
+          <w:b/>
+        </w:rPr>
+        <w:t>Seasonal Control Factor Check Bug</w:t>
+      </w:r>
+      <w:r>
+        <w:rPr>
+          <w:b/>
+        </w:rPr>
+        <w:br/>
+      </w:r>
+      <w:r>
+        <w:t>When different seasonal control entries were included for different future years, warnings would be produced</w:t>
+      </w:r>
+      <w:r>
+        <w:rPr>
+          <w:b/>
+        </w:rPr>
+        <w:t xml:space="preserve"> </w:t>
+      </w:r>
+      <w:r>
+        <w:t>noting that several entries crossed dates, but since they were for different future years, the start and/or end dates were not in fact crossing.  This has been corrected.</w:t>
+      </w:r>
+      <w:r>
+        <w:t xml:space="preserve"> </w:t>
+      </w:r>
+    </w:p>
+    <w:p>
+      <w:pPr>
+        <w:numPr>
+          <w:ilvl w:val="0"/>
+          <w:numId w:val="7"/>
+        </w:numPr>
+      </w:pPr>
+      <w:r>
+        <w:rPr>
+          <w:b/>
+        </w:rPr>
+        <w:t>Leap Year Utilization Fraction Bug</w:t>
+      </w:r>
+      <w:r>
+        <w:rPr>
+          <w:b/>
+        </w:rPr>
+        <w:br/>
+      </w:r>
+      <w:r>
+        <w:t>The utilization fraction was being calculated for a future year that is a leap year, when projected from a base year that was also a leap year was being calculated incorrectly</w:t>
+      </w:r>
+      <w:r>
+        <w:t>.</w:t>
+      </w:r>
+      <w:r>
+        <w:t xml:space="preserve">  This is because these projections had 8784 hours in them, and 8760 was hardcoded in many parts of the code.  A function was added to ertac_lib to get the proper hours in a year for when the base and future years are both leap years and it now calculates the utilization fraction correctly.</w:t>
+      </w:r>
+      <w:r>
+        <w:t xml:space="preserve"> </w:t>
+      </w:r>
+    </w:p>
+    <w:p>
+      <w:r>
+        <w:t>Projection</w:t>
+      </w:r>
+    </w:p>
+    <w:p>
+      <w:pPr>
+        <w:numPr>
+          <w:ilvl w:val="0"/>
+          <w:numId w:val="13"/>
+        </w:numPr>
+      </w:pPr>
+      <w:r>
+        <w:rPr>
+          <w:b/>
+        </w:rPr>
+        <w:t>Cleaner Error Messages for Bad Base Year Data</w:t>
+      </w:r>
+      <w:r>
+        <w:br/>
+        <w:t>The projection code would crash with a stack trace if the calc_hourly_base file had no data or did not have data for every hour of the year for a region/fuel unit type bin combination.  In both cases the code now aborts and explains why with a “Fatal Error” message.</w:t>
+      </w:r>
+    </w:p>
+    <w:p>
+      <w:pPr>
+        <w:numPr>
+          <w:ilvl w:val="0"/>
+          <w:numId w:val="13"/>
+        </w:numPr>
+      </w:pPr>
+      <w:r>
+        <w:rPr>
+          <w:b/>
+        </w:rPr>
+        <w:t>Hours Lacking Gload but with Heat Input</w:t>
+      </w:r>
+      <w:r>
+        <w:br/>
+        <w:t>Many units have hours in the CAMD hourly data file with heat input and emissions, but are not generating.  It is likely that these hours are start-ups and shutdowns.  The code ignored these hours resulting underestimates of emissions in projections.  The code now keeps track of these hours and if after projections are complete any hour that is projected to have no generation and had no generation in the base year, but had heat input and emissions now has heat input and emissions added back in to the hourly projections.  If excess generation is added into any of those hours resulting in positive generation in the projection this does NOT happen and the start-up or shutdown emissions are NOT shifted forwards or backwards.</w:t>
+      </w:r>
+      <w:r>
+        <w:t xml:space="preserve">  This functionality is dependent on a Boolean variable being set for each individual region and fuel-unit type bin in the ertac_input_variables_v2.csv file.</w:t>
+      </w:r>
+    </w:p>
+    <w:p>
+      <w:pPr>
+        <w:numPr>
+          <w:ilvl w:val="0"/>
+          <w:numId w:val="13"/>
+        </w:numPr>
+      </w:pPr>
+      <w:r>
+        <w:rPr>
+          <w:b/>
+        </w:rPr>
+        <w:t>Hours at Max Heat Input Flag Bug Fix</w:t>
+      </w:r>
+      <w:r>
+        <w:rPr>
+          <w:b/>
+        </w:rPr>
+        <w:br/>
+      </w:r>
+      <w:r>
+        <w:t>In some parts of the code, o</w:t>
+      </w:r>
+      <w:r>
+        <w:t>nly hours that a unit was above the max heat input were flagged, now hours that are above or equal to the max heat input are flagged.</w:t>
+      </w:r>
+      <w:r>
+        <w:t xml:space="preserve">  Other parts of the code flagged hours correctly</w:t>
+      </w:r>
+      <w:r>
+        <w:t xml:space="preserve"> in prior versions</w:t>
+      </w:r>
+      <w:r>
+        <w:t>.</w:t>
+      </w:r>
+      <w:r>
+        <w:t xml:space="preserve"> </w:t>
+      </w:r>
+    </w:p>
+    <w:p>
+      <w:pPr>
+        <w:numPr>
+          <w:ilvl w:val="0"/>
+          <w:numId w:val="13"/>
+        </w:numPr>
+        <w:rPr>
+          <w:b/>
+        </w:rPr>
+      </w:pPr>
+      <w:r>
+        <w:rPr>
+          <w:b/>
+        </w:rPr>
+        <w:lastRenderedPageBreak/>
+        <w:t>10,000 GDU Break</w:t>
+      </w:r>
+      <w:r>
+        <w:rPr>
+          <w:b/>
+        </w:rPr>
+        <w:br/>
+      </w:r>
+      <w:r>
+        <w:t>If the GDU creation loop creates 10,000 GDUs it will break the loop and issue a warning.</w:t>
+      </w:r>
+    </w:p>
+    <w:p>
+      <w:r>
+        <w:t>Post Processor</w:t>
+      </w:r>
+    </w:p>
+    <w:p>
+      <w:pPr>
+        <w:numPr>
+          <w:ilvl w:val="0"/>
+          <w:numId w:val="14"/>
+        </w:numPr>
+        <w:rPr>
+          <w:b/>
+        </w:rPr>
+      </w:pPr>
+      <w:r>
+        <w:rPr>
+          <w:b/>
+        </w:rPr>
+        <w:t>Leap Year Ozone Season Summation Bug Fix</w:t>
+      </w:r>
+      <w:r>
+        <w:rPr>
+          <w:b/>
+        </w:rPr>
+        <w:br/>
+      </w:r>
+      <w:r>
+        <w:t>When the postprocessor was run on years with leap years the ozone season was shifted forward one day.  This has been fixed.</w:t>
+      </w:r>
+    </w:p>
+    <w:p>
+      <w:r>
+        <w:t>For SMOKE Postprocessor</w:t>
+      </w:r>
+    </w:p>
+    <w:p>
+      <w:pPr>
+        <w:numPr>
+          <w:ilvl w:val="0"/>
+          <w:numId w:val="15"/>
+        </w:numPr>
+        <w:rPr>
+          <w:b/>
+        </w:rPr>
+      </w:pPr>
+      <w:r>
+        <w:rPr>
+          <w:b/>
+        </w:rPr>
+        <w:t>Suppress PUSP Percentage Distribution Warnings</w:t>
+      </w:r>
+      <w:r>
+        <w:rPr>
+          <w:b/>
+        </w:rPr>
+        <w:br/>
+      </w:r>
+      <w:r>
+        <w:t>A new command line option (--suppress_pdw) was added to suppress warnings that the percentage distribution for a unit is not exactly 100% to allow for 1% tolerance.</w:t>
+      </w:r>
+    </w:p>
+    <w:p>
+      <w:pPr>
+        <w:numPr>
+          <w:ilvl w:val="0"/>
+          <w:numId w:val="15"/>
+        </w:numPr>
+        <w:rPr>
+          <w:b/>
+        </w:rPr>
+      </w:pPr>
+      <w:r>
+        <w:rPr>
+          <w:b/>
+        </w:rPr>
+        <w:t>Retired Unit Warnings</w:t>
+      </w:r>
+      <w:r>
+        <w:rPr>
+          <w:b/>
+        </w:rPr>
+        <w:br/>
+      </w:r>
+      <w:r>
+        <w:t>The code no longer reports problems with missing data in the pusp file for retired units</w:t>
+      </w:r>
+      <w:r>
+        <w:t>, nor does it report problems for emission rates that end before the projection year</w:t>
+      </w:r>
+      <w:r>
+        <w:t xml:space="preserve">. </w:t>
+      </w:r>
+    </w:p>
+    <w:p>
+      <w:pPr>
+        <w:numPr>
+          <w:ilvl w:val="0"/>
+          <w:numId w:val="15"/>
+        </w:numPr>
+        <w:rPr>
+          <w:b/>
+        </w:rPr>
+      </w:pPr>
+      <w:r>
+        <w:rPr>
+          <w:b/>
+        </w:rPr>
+        <w:t>Additional Header File</w:t>
+      </w:r>
+      <w:r>
+        <w:rPr>
+          <w:b/>
+        </w:rPr>
+        <w:br/>
+      </w:r>
+      <w:r>
+        <w:t xml:space="preserve">A new csv was created that allows one entry per line of additional lines to add to the header of the SMOKE files, both annual and hourly. </w:t>
+      </w:r>
+    </w:p>
+    <w:p>
+      <w:pPr>
+        <w:spacing w:after="0" w:line="240" w:lineRule="auto"/>
+        <w:rPr>
+          <w:rFonts w:ascii="Cambria" w:eastAsia="Times New Roman" w:hAnsi="Cambria"/>
+          <w:b/>
+          <w:bCs/>
+          <w:i/>
+          <w:iCs/>
+          <w:sz w:val="28"/>
+          <w:szCs w:val="28"/>
+        </w:rPr>
+      </w:pPr>
+      <w:r>
+        <w:br w:type="page"/>
+      </w:r>
+    </w:p>
+    <w:p>
+      <w:pPr>
+        <w:pStyle w:val="Heading2"/>
+      </w:pPr>
+      <w:r>
+        <w:lastRenderedPageBreak/>
+        <w:t>ERTAC Change Log – v2.1.2</w:t>
+      </w:r>
+    </w:p>
+    <w:p>
+      <w:r>
+        <w:t>Known Bugs</w:t>
+      </w:r>
+    </w:p>
+    <w:p>
+      <w:pPr>
+        <w:numPr>
+          <w:ilvl w:val="0"/>
+          <w:numId w:val="12"/>
+        </w:numPr>
+      </w:pPr>
+      <w:r>
+        <w:rPr>
+          <w:b/>
+        </w:rPr>
+        <w:t>Disappearing Generation Bug</w:t>
+      </w:r>
+      <w:r>
+        <w:rPr>
+          <w:b/>
+        </w:rPr>
+        <w:br/>
+      </w:r>
+      <w:r>
+        <w:t>In situations when many units are curtailed a bug can occur where not all of the excess generation pool is allocated.  The code calculates whether any GDUs are needed to allocate the excess generation pool by looking at the capacity of each unit minus the generation that has been assigned excluding units that had been flagged as having reached their annual capacity or operating hour cap by that hour or were retired in that hour.   Later in the algorithm when excess generation is allocated units that reach their annual capacity or operating hour cap in a future hour also get excluded from consideration.  If that difference is too large not all of the excess generation pool will be assigned and the annual growth rate will not be honored.</w:t>
+      </w:r>
+    </w:p>
+    <w:p>
+      <w:pPr>
+        <w:numPr>
+          <w:ilvl w:val="0"/>
+          <w:numId w:val="12"/>
         </w:numPr>
       </w:pPr>
       <w:r>
@@ -202,78 +1046,6 @@
       </w:r>
     </w:p>
     <w:p>
-      <w:pPr>
-        <w:numPr>
-          <w:ilvl w:val="0"/>
-          <w:numId w:val="9"/>
-        </w:numPr>
-      </w:pPr>
-      <w:r>
-        <w:rPr>
-          <w:b/>
-        </w:rPr>
-        <w:t>Quotations in ff10s</w:t>
-      </w:r>
-      <w:r>
-        <w:rPr>
-          <w:b/>
-        </w:rPr>
-        <w:br/>
-      </w:r>
-      <w:r>
-        <w:t>If quotations are included in the comment field of the ertac_for_smoke ertac_pusp_info.csv file it will cause SMOKE to not function when it is run</w:t>
-      </w:r>
-      <w:r>
-        <w:t xml:space="preserve">.  </w:t>
-      </w:r>
-    </w:p>
-    <w:p>
-      <w:pPr>
-        <w:numPr>
-          <w:ilvl w:val="0"/>
-          <w:numId w:val="9"/>
-        </w:numPr>
-      </w:pPr>
-      <w:r>
-        <w:rPr>
-          <w:b/>
-        </w:rPr>
-        <w:t>Double counting for region switches</w:t>
-      </w:r>
-      <w:r>
-        <w:rPr>
-          <w:b/>
-        </w:rPr>
-        <w:br/>
-      </w:r>
-      <w:r>
-        <w:t xml:space="preserve">When a unit switches regions, since this was not an expected behavior, ERTAC for SMOKE and the ERTAC post process currently adds two entries, one for each region.  A fix to this will be to loosen the restriction on region switching in a future iteration of the code.  </w:t>
-      </w:r>
-    </w:p>
-    <w:p>
-      <w:pPr>
-        <w:numPr>
-          <w:ilvl w:val="0"/>
-          <w:numId w:val="9"/>
-        </w:numPr>
-      </w:pPr>
-      <w:r>
-        <w:rPr>
-          <w:b/>
-        </w:rPr>
-        <w:t>ff10 hourly delay</w:t>
-      </w:r>
-      <w:r>
-        <w:rPr>
-          <w:b/>
-        </w:rPr>
-        <w:br/>
-      </w:r>
-      <w:r>
-        <w:t>This is more of a bug in SMOKE itself.  SMOKE offsets ff10 hourly values by an hour during daylight savings time.  Until this is corrected ff10 hourly results from ERTAC to SMOKE need to be adjusted by an hour to correct the adjustment that occurs in SMOKE.</w:t>
-      </w:r>
-    </w:p>
-    <w:p>
       <w:r>
         <w:t>Preprocessor</w:t>
       </w:r>
@@ -282,453 +1054,6 @@
       <w:pPr>
         <w:numPr>
           <w:ilvl w:val="0"/>
-          <w:numId w:val="7"/>
-        </w:numPr>
-      </w:pPr>
-      <w:r>
-        <w:rPr>
-          <w:b/>
-        </w:rPr>
-        <w:t>Calculation of Hourly Base Year Emission Rates</w:t>
-      </w:r>
-      <w:r>
-        <w:t>.</w:t>
-      </w:r>
-      <w:r>
-        <w:br/>
-        <w:t>CAMD hourly emissions rate data is rounded to four digits, which, especially with SO</w:t>
-      </w:r>
-      <w:r>
-        <w:rPr>
-          <w:vertAlign w:val="subscript"/>
-        </w:rPr>
-        <w:t>2</w:t>
-      </w:r>
-      <w:r>
-        <w:t>, can result in discrepancies in calculations.  A new function was added to the preprocessor so that hourly emission rates we re</w:t>
-      </w:r>
-      <w:r>
-        <w:t>-</w:t>
-      </w:r>
-      <w:r>
-        <w:t>ca</w:t>
-      </w:r>
-      <w:r>
-        <w:t>lc</w:t>
-      </w:r>
-      <w:r>
-        <w:t>ulated based on hourly heat input and emissions tons in order to retain more precision in calculations.</w:t>
-      </w:r>
-    </w:p>
-    <w:p>
-      <w:pPr>
-        <w:numPr>
-          <w:ilvl w:val="0"/>
-          <w:numId w:val="7"/>
-        </w:numPr>
-      </w:pPr>
-      <w:r>
-        <w:rPr>
-          <w:b/>
-        </w:rPr>
-        <w:t>ERTAC Fuel Unit Type Bins Input File</w:t>
-      </w:r>
-      <w:r>
-        <w:br/>
-      </w:r>
-      <w:r>
-        <w:t>A new file was introduced so that ERTAC fuel</w:t>
-      </w:r>
-      <w:r>
-        <w:t xml:space="preserve"> </w:t>
-      </w:r>
-      <w:r>
-        <w:t>unit type bins</w:t>
-      </w:r>
-      <w:r>
-        <w:t xml:space="preserve"> </w:t>
-      </w:r>
-      <w:r>
-        <w:t>can be added or edited.  It includes two columns, one for the fuel/unit type bin and one for whether it should be grown.</w:t>
-      </w:r>
-      <w:r>
-        <w:t xml:space="preserve">  Non-grown fuel </w:t>
-      </w:r>
-      <w:r>
-        <w:t>unit type bins are necessary for demand transfers to Wind or Solar for instance.  The new input file is read in by the ertac_tables.py. Given the location of this information in the code this file is stored in the same directory as the code, like the states.csv file.  It should be noted that adding additional types and not using them does not create problems.  Additionally, ertac_tables.py now also reads the states.csv file in so that flexibility is available to run ERTAC in other countries</w:t>
-      </w:r>
-      <w:r>
-        <w:t xml:space="preserve"> or subdivide states</w:t>
-      </w:r>
-      <w:r>
-        <w:t xml:space="preserve"> for instance.</w:t>
-      </w:r>
-    </w:p>
-    <w:p>
-      <w:pPr>
-        <w:numPr>
-          <w:ilvl w:val="0"/>
-          <w:numId w:val="7"/>
-        </w:numPr>
-      </w:pPr>
-      <w:r>
-        <w:rPr>
-          <w:b/>
-        </w:rPr>
-        <w:lastRenderedPageBreak/>
-        <w:t>Seasonal Control Factor Check Bug</w:t>
-      </w:r>
-      <w:r>
-        <w:rPr>
-          <w:b/>
-        </w:rPr>
-        <w:br/>
-      </w:r>
-      <w:r>
-        <w:t>When different seasonal control entries were included for different future years, warnings would be produced</w:t>
-      </w:r>
-      <w:r>
-        <w:rPr>
-          <w:b/>
-        </w:rPr>
-        <w:t xml:space="preserve"> </w:t>
-      </w:r>
-      <w:r>
-        <w:t>noting that several entries crossed dates, but since they were for different future years, the start and/or end dates were not in fact crossing.  This has been corrected.</w:t>
-      </w:r>
-      <w:r>
-        <w:t xml:space="preserve"> </w:t>
-      </w:r>
-    </w:p>
-    <w:p>
-      <w:pPr>
-        <w:numPr>
-          <w:ilvl w:val="0"/>
-          <w:numId w:val="7"/>
-        </w:numPr>
-      </w:pPr>
-      <w:r>
-        <w:rPr>
-          <w:b/>
-        </w:rPr>
-        <w:t>Leap Year Utilization Fraction Bug</w:t>
-      </w:r>
-      <w:r>
-        <w:rPr>
-          <w:b/>
-        </w:rPr>
-        <w:br/>
-      </w:r>
-      <w:r>
-        <w:t>The utilization fraction was being calculated for a future year that is a leap year, when projected from a base year that was also a leap year was being calculated incorrectly</w:t>
-      </w:r>
-      <w:r>
-        <w:t>.</w:t>
-      </w:r>
-      <w:r>
-        <w:t xml:space="preserve">  This is because these projections had 8784 hours in them, and 8760 was hardcoded in many parts of the code.  A function was added to ertac_lib to get the proper hours in a year for when the base and future years are both leap years and it now calculates the utilization fraction correctly.</w:t>
-      </w:r>
-      <w:r>
-        <w:t xml:space="preserve"> </w:t>
-      </w:r>
-    </w:p>
-    <w:p>
-      <w:r>
-        <w:t>Projection</w:t>
-      </w:r>
-    </w:p>
-    <w:p>
-      <w:pPr>
-        <w:numPr>
-          <w:ilvl w:val="0"/>
-          <w:numId w:val="13"/>
-        </w:numPr>
-      </w:pPr>
-      <w:r>
-        <w:rPr>
-          <w:b/>
-        </w:rPr>
-        <w:t>Cleaner Error Messages for Bad Base Year Data</w:t>
-      </w:r>
-      <w:r>
-        <w:br/>
-        <w:t>The projection code would crash with a stack trace if the calc_hourly_base file had no data or did not have data for every hour of the year for a region/fuel unit type bin combination.  In both cases the code now aborts and explains why with a “Fatal Error” message.</w:t>
-      </w:r>
-    </w:p>
-    <w:p>
-      <w:pPr>
-        <w:numPr>
-          <w:ilvl w:val="0"/>
-          <w:numId w:val="13"/>
-        </w:numPr>
-      </w:pPr>
-      <w:r>
-        <w:rPr>
-          <w:b/>
-        </w:rPr>
-        <w:t>Hours Lacking Gload but with Heat Input</w:t>
-      </w:r>
-      <w:r>
-        <w:br/>
-        <w:t>Many units have hours in the CAMD hourly data file with heat input and emissions, but are not generating.  It is likely that these hours are start-ups and shutdowns.  The code ignored these hours resulting underestimates of emissions in projections.  The code now keeps track of these hours and if after projections are complete any hour that is projected to have no generation and had no generation in the base year, but had heat input and emissions now has heat input and emissions added back in to the hourly projections.  If excess generation is added into any of those hours resulting in positive generation in the projection this does NOT happen and the start-up or shutdown emissions are NOT shifted forwards or backwards.</w:t>
-      </w:r>
-      <w:r>
-        <w:t xml:space="preserve">  This functionality is dependent on a Boolean variable being set for each individual region and fuel-unit type bin in the ertac_input_variables_v2.csv file.</w:t>
-      </w:r>
-    </w:p>
-    <w:p>
-      <w:pPr>
-        <w:numPr>
-          <w:ilvl w:val="0"/>
-          <w:numId w:val="13"/>
-        </w:numPr>
-      </w:pPr>
-      <w:r>
-        <w:rPr>
-          <w:b/>
-        </w:rPr>
-        <w:t>Hours at Max Heat Input Flag Bug Fix</w:t>
-      </w:r>
-      <w:r>
-        <w:rPr>
-          <w:b/>
-        </w:rPr>
-        <w:br/>
-      </w:r>
-      <w:r>
-        <w:t>In some parts of the code, o</w:t>
-      </w:r>
-      <w:r>
-        <w:t>nly hours that a unit was above the max heat input were flagged, now hours that are above or equal to the max heat input are flagged.</w:t>
-      </w:r>
-      <w:r>
-        <w:t xml:space="preserve">  Other parts of the code flagged hours correctly</w:t>
-      </w:r>
-      <w:r>
-        <w:t xml:space="preserve"> in prior versions</w:t>
-      </w:r>
-      <w:r>
-        <w:t>.</w:t>
-      </w:r>
-      <w:r>
-        <w:t xml:space="preserve"> </w:t>
-      </w:r>
-    </w:p>
-    <w:p>
-      <w:pPr>
-        <w:numPr>
-          <w:ilvl w:val="0"/>
-          <w:numId w:val="13"/>
-        </w:numPr>
-        <w:rPr>
-          <w:b/>
-        </w:rPr>
-      </w:pPr>
-      <w:r>
-        <w:rPr>
-          <w:b/>
-        </w:rPr>
-        <w:t>10,000 GDU Break</w:t>
-      </w:r>
-      <w:r>
-        <w:rPr>
-          <w:b/>
-        </w:rPr>
-        <w:br/>
-      </w:r>
-      <w:r>
-        <w:t>If the GDU creation loop creates 10,000 GDUs it will break the loop and issue a warning.</w:t>
-      </w:r>
-    </w:p>
-    <w:p>
-      <w:r>
-        <w:t>Post Processor</w:t>
-      </w:r>
-    </w:p>
-    <w:p>
-      <w:pPr>
-        <w:numPr>
-          <w:ilvl w:val="0"/>
-          <w:numId w:val="14"/>
-        </w:numPr>
-        <w:rPr>
-          <w:b/>
-        </w:rPr>
-      </w:pPr>
-      <w:r>
-        <w:rPr>
-          <w:b/>
-        </w:rPr>
-        <w:t>Leap Year Ozone Season Summation Bug Fix</w:t>
-      </w:r>
-      <w:r>
-        <w:rPr>
-          <w:b/>
-        </w:rPr>
-        <w:br/>
-      </w:r>
-      <w:r>
-        <w:t>When the postprocessor was run on years with leap years the ozone season was shifted forward one day.  This has been fixed.</w:t>
-      </w:r>
-    </w:p>
-    <w:p>
-      <w:r>
-        <w:lastRenderedPageBreak/>
-        <w:t>For SMOKE Postprocessor</w:t>
-      </w:r>
-    </w:p>
-    <w:p>
-      <w:pPr>
-        <w:numPr>
-          <w:ilvl w:val="0"/>
-          <w:numId w:val="15"/>
-        </w:numPr>
-        <w:rPr>
-          <w:b/>
-        </w:rPr>
-      </w:pPr>
-      <w:r>
-        <w:rPr>
-          <w:b/>
-        </w:rPr>
-        <w:t>Suppress PUSP Percentage Distribution Warnings</w:t>
-      </w:r>
-      <w:r>
-        <w:rPr>
-          <w:b/>
-        </w:rPr>
-        <w:br/>
-      </w:r>
-      <w:r>
-        <w:t>A new command line option (--suppress_pdw) was added to suppress warnings that the percentage distribution for a unit is not exactly 100% to allow for 1% tolerance.</w:t>
-      </w:r>
-    </w:p>
-    <w:p>
-      <w:pPr>
-        <w:numPr>
-          <w:ilvl w:val="0"/>
-          <w:numId w:val="15"/>
-        </w:numPr>
-        <w:rPr>
-          <w:b/>
-        </w:rPr>
-      </w:pPr>
-      <w:r>
-        <w:rPr>
-          <w:b/>
-        </w:rPr>
-        <w:t>Retired Unit Warnings</w:t>
-      </w:r>
-      <w:r>
-        <w:rPr>
-          <w:b/>
-        </w:rPr>
-        <w:br/>
-      </w:r>
-      <w:r>
-        <w:t>The code no longer reports problems with missing data in the pusp file for retired units</w:t>
-      </w:r>
-      <w:r>
-        <w:t>, nor does it report problems for emission rates that end before the projection year</w:t>
-      </w:r>
-      <w:r>
-        <w:t xml:space="preserve">. </w:t>
-      </w:r>
-    </w:p>
-    <w:p>
-      <w:pPr>
-        <w:numPr>
-          <w:ilvl w:val="0"/>
-          <w:numId w:val="15"/>
-        </w:numPr>
-        <w:rPr>
-          <w:b/>
-        </w:rPr>
-      </w:pPr>
-      <w:r>
-        <w:rPr>
-          <w:b/>
-        </w:rPr>
-        <w:t>Additional Header File</w:t>
-      </w:r>
-      <w:r>
-        <w:rPr>
-          <w:b/>
-        </w:rPr>
-        <w:br/>
-      </w:r>
-      <w:r>
-        <w:t xml:space="preserve">A new csv was created that allows one entry per line of additional lines to add to the header of the SMOKE files, both annual and hourly. </w:t>
-      </w:r>
-    </w:p>
-    <w:p>
-      <w:pPr>
-        <w:pStyle w:val="Heading2"/>
-      </w:pPr>
-      <w:r>
-        <w:t>ERTAC Change Log – v2.1.2</w:t>
-      </w:r>
-    </w:p>
-    <w:p>
-      <w:r>
-        <w:t>Known Bugs</w:t>
-      </w:r>
-    </w:p>
-    <w:p>
-      <w:pPr>
-        <w:numPr>
-          <w:ilvl w:val="0"/>
-          <w:numId w:val="12"/>
-        </w:numPr>
-      </w:pPr>
-      <w:r>
-        <w:rPr>
-          <w:b/>
-        </w:rPr>
-        <w:t>Disappearing Generation Bug</w:t>
-      </w:r>
-      <w:r>
-        <w:rPr>
-          <w:b/>
-        </w:rPr>
-        <w:br/>
-      </w:r>
-      <w:r>
-        <w:t>In situations when many units are curtailed a bug can occur where not all of the excess generation pool is allocated.  The code calculates whether any GDUs are needed to allocate the excess generation pool by looking at the capacity of each unit minus the generation that has been assigned excluding units that had been flagged as having reached their annual capacity or operating hour cap by that hour or were retired in that hour.   Later in the algorithm when excess generation is allocated units that reach their annual capacity or operating hour cap in a future hour also get excluded from consideration.  If that difference is too large not all of the excess generation pool will be assigned and the annual growth rate will not be honored.</w:t>
-      </w:r>
-    </w:p>
-    <w:p>
-      <w:pPr>
-        <w:numPr>
-          <w:ilvl w:val="0"/>
-          <w:numId w:val="12"/>
-        </w:numPr>
-      </w:pPr>
-      <w:r>
-        <w:rPr>
-          <w:b/>
-        </w:rPr>
-        <w:t>Lacking Bug</w:t>
-      </w:r>
-      <w:r>
-        <w:rPr>
-          <w:b/>
-        </w:rPr>
-        <w:br/>
-      </w:r>
-      <w:r>
-        <w:t>Similar to the disappearing bug, the calculation for the “lacking” column in demand_generation_deficit also does not consider that reach their annual capacity or operating hour cap in a future hour and in cases with large amounts of curtailment will undercount the generation that is lacking in a particular hour.</w:t>
-      </w:r>
-    </w:p>
-    <w:p>
-      <w:r>
-        <w:t>Preprocessor</w:t>
-      </w:r>
-    </w:p>
-    <w:p>
-      <w:pPr>
-        <w:numPr>
-          <w:ilvl w:val="0"/>
           <w:numId w:val="16"/>
         </w:numPr>
       </w:pPr>
@@ -746,6 +1071,23 @@
       </w:r>
       <w:r>
         <w:t>In previous version if a “new” unit was added and labeled as non-EGU it was included in several files, most importantly the hierarchy files, even though it was receiving no generation since it is a non-EGU.  Non-EGUs that were not “new” were not included in these files so including “new” non-EGUs was not technically appropriate.  Non-EGUs were being added primarily for record keeping purposes.  This version of the code no longer carries new non-EGUs forward in files, in which existing non-EGUs had been removed from.</w:t>
+      </w:r>
+    </w:p>
+    <w:p>
+      <w:pPr>
+        <w:spacing w:after="0" w:line="240" w:lineRule="auto"/>
+        <w:rPr>
+          <w:rFonts w:ascii="Cambria" w:eastAsia="Times New Roman" w:hAnsi="Cambria"/>
+          <w:b/>
+          <w:bCs/>
+          <w:i/>
+          <w:iCs/>
+          <w:sz w:val="28"/>
+          <w:szCs w:val="28"/>
+        </w:rPr>
+      </w:pPr>
+      <w:r>
+        <w:br w:type="page"/>
       </w:r>
     </w:p>
     <w:p>
@@ -921,6 +1263,16 @@
           <w:ilvl w:val="0"/>
           <w:numId w:val="8"/>
         </w:numPr>
+        <w:spacing w:after="0" w:line="240" w:lineRule="auto"/>
+        <w:rPr>
+          <w:rFonts w:ascii="Cambria" w:eastAsia="Times New Roman" w:hAnsi="Cambria"/>
+          <w:b/>
+          <w:bCs/>
+          <w:i/>
+          <w:iCs/>
+          <w:sz w:val="28"/>
+          <w:szCs w:val="28"/>
+        </w:rPr>
       </w:pPr>
       <w:r>
         <w:rPr>
@@ -935,7 +1287,18 @@
         <w:br/>
       </w:r>
       <w:r>
-        <w:t>The design capacity and design capacity units columns are now populated with data.</w:t>
+        <w:t xml:space="preserve">The design capacity and design capacity </w:t>
+      </w:r>
+      <w:proofErr w:type="gramStart"/>
+      <w:r>
+        <w:t>units</w:t>
+      </w:r>
+      <w:proofErr w:type="gramEnd"/>
+      <w:r>
+        <w:t xml:space="preserve"> columns are now populated with data.</w:t>
+      </w:r>
+      <w:r>
+        <w:br w:type="page"/>
       </w:r>
     </w:p>
     <w:p>
@@ -1378,9 +1741,27 @@
     </w:p>
     <w:p>
       <w:pPr>
+        <w:spacing w:after="0" w:line="240" w:lineRule="auto"/>
+        <w:rPr>
+          <w:rFonts w:ascii="Cambria" w:eastAsia="Times New Roman" w:hAnsi="Cambria"/>
+          <w:b/>
+          <w:bCs/>
+          <w:i/>
+          <w:iCs/>
+          <w:sz w:val="28"/>
+          <w:szCs w:val="28"/>
+        </w:rPr>
+      </w:pPr>
+      <w:r>
+        <w:br w:type="page"/>
+      </w:r>
+    </w:p>
+    <w:p>
+      <w:pPr>
         <w:pStyle w:val="Heading2"/>
       </w:pPr>
       <w:r>
+        <w:lastRenderedPageBreak/>
         <w:t xml:space="preserve">ERTAC Change Log - </w:t>
       </w:r>
       <w:r>
@@ -1517,16 +1898,87 @@
         <w:t>CAMD</w:t>
       </w:r>
       <w:r>
-        <w:t xml:space="preserve"> base file the hourly capacity is multiplied by the portion of the hour the unit operated to determine the power produced in that given hour.  </w:t>
-      </w:r>
+        <w:t xml:space="preserve"> base file the hourly capacity is multiplied by the portion of the hour the unit operated to determine the power produced in that given hour.  All applicable file headers were converted to denote that gross load is now in MW-hrs rather than MW.</w:t>
+      </w:r>
+    </w:p>
+    <w:p>
+      <w:r>
+        <w:t>Postprocessor</w:t>
+      </w:r>
+    </w:p>
+    <w:p>
+      <w:pPr>
+        <w:pStyle w:val="ListParagraph"/>
+        <w:numPr>
+          <w:ilvl w:val="0"/>
+          <w:numId w:val="3"/>
+        </w:numPr>
+      </w:pPr>
+      <w:r>
+        <w:rPr>
+          <w:b/>
+        </w:rPr>
+        <w:t>Ozone Season Generation Statistics</w:t>
+      </w:r>
+      <w:r>
+        <w:t xml:space="preserve"> </w:t>
+      </w:r>
+      <w:r>
+        <w:br/>
+        <w:t xml:space="preserve">Two columns </w:t>
+      </w:r>
+      <w:r>
+        <w:t xml:space="preserve">(base year and future year) </w:t>
+      </w:r>
+      <w:r>
+        <w:t>were added to calculat</w:t>
+      </w:r>
+      <w:r>
+        <w:t>e</w:t>
+      </w:r>
+      <w:r>
+        <w:t xml:space="preserve"> generation</w:t>
+      </w:r>
+      <w:r>
+        <w:t xml:space="preserve"> totals for ozone season.</w:t>
+      </w:r>
+    </w:p>
+    <w:p/>
+    <w:p>
+      <w:pPr>
+        <w:spacing w:after="0" w:line="240" w:lineRule="auto"/>
+        <w:rPr>
+          <w:rFonts w:ascii="Cambria" w:eastAsia="Times New Roman" w:hAnsi="Cambria"/>
+          <w:b/>
+          <w:bCs/>
+          <w:i/>
+          <w:iCs/>
+          <w:sz w:val="28"/>
+          <w:szCs w:val="28"/>
+        </w:rPr>
+      </w:pPr>
+      <w:r>
+        <w:br w:type="page"/>
+      </w:r>
+    </w:p>
+    <w:p>
+      <w:pPr>
+        <w:pStyle w:val="Heading2"/>
+      </w:pPr>
       <w:r>
         <w:lastRenderedPageBreak/>
-        <w:t>All applicable file headers were converted to denote that gross load is now in MW-hrs rather than MW.</w:t>
-      </w:r>
-    </w:p>
-    <w:p>
-      <w:r>
-        <w:t>Postprocessor</w:t>
+        <w:t xml:space="preserve">ERTAC Change Log - </w:t>
+      </w:r>
+      <w:r>
+        <w:t>v</w:t>
+      </w:r>
+      <w:r>
+        <w:t>1.01</w:t>
+      </w:r>
+    </w:p>
+    <w:p>
+      <w:r>
+        <w:t>Preprocessor</w:t>
       </w:r>
     </w:p>
     <w:p>
@@ -1534,56 +1986,32 @@
         <w:pStyle w:val="ListParagraph"/>
         <w:numPr>
           <w:ilvl w:val="0"/>
-          <w:numId w:val="3"/>
-        </w:numPr>
-      </w:pPr>
-      <w:r>
-        <w:rPr>
-          <w:b/>
-        </w:rPr>
-        <w:t>Ozone Season Generation Statistics</w:t>
-      </w:r>
-      <w:r>
-        <w:t xml:space="preserve"> </w:t>
-      </w:r>
-      <w:r>
-        <w:br/>
-        <w:t xml:space="preserve">Two columns </w:t>
-      </w:r>
-      <w:r>
-        <w:t xml:space="preserve">(base year and future year) </w:t>
-      </w:r>
-      <w:r>
-        <w:t>were added to calculat</w:t>
-      </w:r>
-      <w:r>
-        <w:t>e</w:t>
-      </w:r>
-      <w:r>
-        <w:t xml:space="preserve"> generation</w:t>
-      </w:r>
-      <w:r>
-        <w:t xml:space="preserve"> totals for ozone season.</w:t>
-      </w:r>
-    </w:p>
-    <w:p/>
-    <w:p>
-      <w:pPr>
-        <w:pStyle w:val="Heading2"/>
-      </w:pPr>
-      <w:r>
-        <w:t xml:space="preserve">ERTAC Change Log - </w:t>
-      </w:r>
-      <w:r>
-        <w:t>v</w:t>
-      </w:r>
-      <w:r>
-        <w:t>1.01</w:t>
-      </w:r>
-    </w:p>
-    <w:p>
-      <w:r>
-        <w:t>Preprocessor</w:t>
+          <w:numId w:val="4"/>
+        </w:numPr>
+        <w:rPr>
+          <w:b/>
+        </w:rPr>
+      </w:pPr>
+      <w:r>
+        <w:rPr>
+          <w:b/>
+        </w:rPr>
+        <w:t>Hiding Partial-Year Reporter Messages</w:t>
+      </w:r>
+      <w:r>
+        <w:rPr>
+          <w:b/>
+        </w:rPr>
+        <w:br/>
+      </w:r>
+      <w:r>
+        <w:t xml:space="preserve">If the argument --suppress_pr is provided </w:t>
+      </w:r>
+      <w:r>
+        <w:t>in the command line when running the program</w:t>
+      </w:r>
+      <w:r>
+        <w:t xml:space="preserve"> only 1 line of warning message is printed for partial year reporters indicating that the unit was processed as such.</w:t>
       </w:r>
     </w:p>
     <w:p>
@@ -1601,22 +2029,25 @@
         <w:rPr>
           <w:b/>
         </w:rPr>
-        <w:t>Hiding Partial-Year Reporter Messages</w:t>
-      </w:r>
-      <w:r>
-        <w:rPr>
-          <w:b/>
-        </w:rPr>
-        <w:br/>
-      </w:r>
-      <w:r>
-        <w:t xml:space="preserve">If the argument --suppress_pr is provided </w:t>
-      </w:r>
-      <w:r>
-        <w:t>in the command line when running the program</w:t>
-      </w:r>
-      <w:r>
-        <w:t xml:space="preserve"> only 1 line of warning message is printed for partial year reporters indicating that the unit was processed as such.</w:t>
+        <w:t>Calculate Operating Hours</w:t>
+      </w:r>
+      <w:r>
+        <w:rPr>
+          <w:b/>
+        </w:rPr>
+        <w:br/>
+      </w:r>
+      <w:r>
+        <w:t>Operating hours are summed based on the CAMD and non-CAMD hourly base year data.  Any hour with gross load that is positive is counted.  This occurs after the code calculates missing gross load based on steam load, but before partial year reporters are filled in.</w:t>
+      </w:r>
+      <w:r>
+        <w:rPr>
+          <w:b/>
+        </w:rPr>
+        <w:t xml:space="preserve">  </w:t>
+      </w:r>
+      <w:r>
+        <w:t>All hours are overwritten by this calculation unless the operating hours equal 0.</w:t>
       </w:r>
     </w:p>
     <w:p>
@@ -1626,33 +2057,19 @@
           <w:ilvl w:val="0"/>
           <w:numId w:val="4"/>
         </w:numPr>
-        <w:rPr>
-          <w:b/>
-        </w:rPr>
-      </w:pPr>
-      <w:r>
-        <w:rPr>
-          <w:b/>
-        </w:rPr>
-        <w:t>Calculate Operating Hours</w:t>
-      </w:r>
-      <w:r>
-        <w:rPr>
-          <w:b/>
-        </w:rPr>
-        <w:br/>
-      </w:r>
-      <w:r>
-        <w:t>Operating hours are summed based on the CAMD and non-CAMD hourly base year data.  Any hour with gross load that is positive is counted.  This occurs after the code calculates missing gross load based on steam load, but before partial year reporters are filled in.</w:t>
-      </w:r>
-      <w:r>
-        <w:rPr>
-          <w:b/>
-        </w:rPr>
-        <w:t xml:space="preserve">  </w:t>
-      </w:r>
-      <w:r>
-        <w:t>All hours are overwritten by this calculation unless the operating hours equal 0.</w:t>
+      </w:pPr>
+      <w:r>
+        <w:rPr>
+          <w:b/>
+        </w:rPr>
+        <w:t>Seasonal Controls</w:t>
+      </w:r>
+      <w:r>
+        <w:br/>
+        <w:t xml:space="preserve">An additional file </w:t>
+      </w:r>
+      <w:r>
+        <w:t>is now available to input seasonal controls.  It is nearly identical to the original control file, but with four columns to designate the season – season start month, season start date, season end month, and season end date.  This allows a control to be turned on and off in each projected year without having a line item for each projected year.  They can begin and end in certain years as well (so if the seasonal control does not start until 2014, and 2013 is run, it will not be considered applicable).  The preprocessor converts this file into a regular control line item so that no additional files are necessary for the projection software.</w:t>
       </w:r>
     </w:p>
     <w:p>
@@ -1667,14 +2084,28 @@
         <w:rPr>
           <w:b/>
         </w:rPr>
-        <w:t>Seasonal Controls</w:t>
-      </w:r>
-      <w:r>
-        <w:br/>
-        <w:t xml:space="preserve">An additional file </w:t>
-      </w:r>
-      <w:r>
-        <w:t>is now available to input seasonal controls.  It is nearly identical to the original control file, but with four columns to designate the season – season start month, season start date, season end month, and season end date.  This allows a control to be turned on and off in each projected year without having a line item for each projected year.  They can begin and end in certain years as well (so if the seasonal control does not start until 2014, and 2013 is run, it will not be considered applicable).  The preprocessor converts this file into a regular control line item so that no additional files are necessary for the projection software.</w:t>
+        <w:t>Hiding Non-EGU Error Messages</w:t>
+      </w:r>
+      <w:r>
+        <w:br/>
+        <w:t>The message “</w:t>
+      </w:r>
+      <w:r>
+        <w:t>Warning: units with no ERTAC_HEAT_RATE</w:t>
+      </w:r>
+      <w:r>
+        <w:t xml:space="preserve">” is no longer displayed for </w:t>
+      </w:r>
+      <w:r>
+        <w:t>non-EGUs</w:t>
+      </w:r>
+      <w:r>
+        <w:t>.</w:t>
+      </w:r>
+    </w:p>
+    <w:p>
+      <w:r>
+        <w:t>Projection</w:t>
       </w:r>
     </w:p>
     <w:p>
@@ -1682,35 +2113,20 @@
         <w:pStyle w:val="ListParagraph"/>
         <w:numPr>
           <w:ilvl w:val="0"/>
-          <w:numId w:val="4"/>
-        </w:numPr>
-      </w:pPr>
-      <w:r>
-        <w:rPr>
-          <w:b/>
-        </w:rPr>
-        <w:t>Hiding Non-EGU Error Messages</w:t>
-      </w:r>
-      <w:r>
-        <w:br/>
-        <w:t>The message “</w:t>
-      </w:r>
-      <w:r>
-        <w:t>Warning: units with no ERTAC_HEAT_RATE</w:t>
-      </w:r>
-      <w:r>
-        <w:t xml:space="preserve">” is no longer displayed for </w:t>
-      </w:r>
-      <w:r>
-        <w:t>non-EGUs</w:t>
-      </w:r>
-      <w:r>
-        <w:t>.</w:t>
-      </w:r>
-    </w:p>
-    <w:p>
-      <w:r>
-        <w:t>Projection</w:t>
+          <w:numId w:val="2"/>
+        </w:numPr>
+      </w:pPr>
+      <w:r>
+        <w:rPr>
+          <w:b/>
+        </w:rPr>
+        <w:t>Proxy Unit Bug Fix</w:t>
+      </w:r>
+      <w:r>
+        <w:br/>
+      </w:r>
+      <w:r>
+        <w:t>In the function assign proxy generation an additional check is conducted to see if the proxy generation for that hour is greater than the future projected generation.  If that is the case rather than assigning all of the proxy generation that the unit is expected to generate only a portion is based on the ratio of future projected generation/total proxy generation for that hour.</w:t>
       </w:r>
     </w:p>
     <w:p>
@@ -1718,27 +2134,6 @@
         <w:pStyle w:val="ListParagraph"/>
         <w:numPr>
           <w:ilvl w:val="0"/>
-          <w:numId w:val="2"/>
-        </w:numPr>
-      </w:pPr>
-      <w:r>
-        <w:rPr>
-          <w:b/>
-        </w:rPr>
-        <w:t>Proxy Unit Bug Fix</w:t>
-      </w:r>
-      <w:r>
-        <w:br/>
-      </w:r>
-      <w:r>
-        <w:t>In the function assign proxy generation an additional check is conducted to see if the proxy generation for that hour is greater than the future projected generation.  If that is the case rather than assigning all of the proxy generation that the unit is expected to generate only a portion is based on the ratio of future projected generation/total proxy generation for that hour.</w:t>
-      </w:r>
-    </w:p>
-    <w:p>
-      <w:pPr>
-        <w:pStyle w:val="ListParagraph"/>
-        <w:numPr>
-          <w:ilvl w:val="0"/>
           <w:numId w:val="1"/>
         </w:numPr>
       </w:pPr>
@@ -1750,11 +2145,7 @@
       </w:r>
       <w:r>
         <w:br/>
-        <w:t xml:space="preserve">If there are new planned units GDU’s are added after the first planned new unit in the hierarchy.  </w:t>
-      </w:r>
-      <w:r>
-        <w:lastRenderedPageBreak/>
-        <w:t>If there are no new planned units, GDU’s begin based on the percentile provided in the input file.</w:t>
+        <w:t>If there are new planned units GDU’s are added after the first planned new unit in the hierarchy.  If there are no new planned units, GDU’s begin based on the percentile provided in the input file.</w:t>
       </w:r>
       <w:r>
         <w:t xml:space="preserve"> </w:t>
@@ -2075,6 +2466,92 @@
     </w:lvl>
   </w:abstractNum>
   <w:abstractNum w:abstractNumId="3" w15:restartNumberingAfterBreak="0">
+    <w:nsid w:val="239F35F7"/>
+    <w:multiLevelType w:val="hybridMultilevel"/>
+    <w:tmpl w:val="8ED879E2"/>
+    <w:lvl w:ilvl="0" w:tplc="0409000F">
+      <w:start w:val="1"/>
+      <w:numFmt w:val="decimal"/>
+      <w:lvlText w:val="%1."/>
+      <w:lvlJc w:val="left"/>
+      <w:pPr>
+        <w:ind w:left="720" w:hanging="360"/>
+      </w:pPr>
+    </w:lvl>
+    <w:lvl w:ilvl="1" w:tplc="04090019" w:tentative="1">
+      <w:start w:val="1"/>
+      <w:numFmt w:val="lowerLetter"/>
+      <w:lvlText w:val="%2."/>
+      <w:lvlJc w:val="left"/>
+      <w:pPr>
+        <w:ind w:left="1440" w:hanging="360"/>
+      </w:pPr>
+    </w:lvl>
+    <w:lvl w:ilvl="2" w:tplc="0409001B" w:tentative="1">
+      <w:start w:val="1"/>
+      <w:numFmt w:val="lowerRoman"/>
+      <w:lvlText w:val="%3."/>
+      <w:lvlJc w:val="right"/>
+      <w:pPr>
+        <w:ind w:left="2160" w:hanging="180"/>
+      </w:pPr>
+    </w:lvl>
+    <w:lvl w:ilvl="3" w:tplc="0409000F" w:tentative="1">
+      <w:start w:val="1"/>
+      <w:numFmt w:val="decimal"/>
+      <w:lvlText w:val="%4."/>
+      <w:lvlJc w:val="left"/>
+      <w:pPr>
+        <w:ind w:left="2880" w:hanging="360"/>
+      </w:pPr>
+    </w:lvl>
+    <w:lvl w:ilvl="4" w:tplc="04090019" w:tentative="1">
+      <w:start w:val="1"/>
+      <w:numFmt w:val="lowerLetter"/>
+      <w:lvlText w:val="%5."/>
+      <w:lvlJc w:val="left"/>
+      <w:pPr>
+        <w:ind w:left="3600" w:hanging="360"/>
+      </w:pPr>
+    </w:lvl>
+    <w:lvl w:ilvl="5" w:tplc="0409001B" w:tentative="1">
+      <w:start w:val="1"/>
+      <w:numFmt w:val="lowerRoman"/>
+      <w:lvlText w:val="%6."/>
+      <w:lvlJc w:val="right"/>
+      <w:pPr>
+        <w:ind w:left="4320" w:hanging="180"/>
+      </w:pPr>
+    </w:lvl>
+    <w:lvl w:ilvl="6" w:tplc="0409000F" w:tentative="1">
+      <w:start w:val="1"/>
+      <w:numFmt w:val="decimal"/>
+      <w:lvlText w:val="%7."/>
+      <w:lvlJc w:val="left"/>
+      <w:pPr>
+        <w:ind w:left="5040" w:hanging="360"/>
+      </w:pPr>
+    </w:lvl>
+    <w:lvl w:ilvl="7" w:tplc="04090019" w:tentative="1">
+      <w:start w:val="1"/>
+      <w:numFmt w:val="lowerLetter"/>
+      <w:lvlText w:val="%8."/>
+      <w:lvlJc w:val="left"/>
+      <w:pPr>
+        <w:ind w:left="5760" w:hanging="360"/>
+      </w:pPr>
+    </w:lvl>
+    <w:lvl w:ilvl="8" w:tplc="0409001B" w:tentative="1">
+      <w:start w:val="1"/>
+      <w:numFmt w:val="lowerRoman"/>
+      <w:lvlText w:val="%9."/>
+      <w:lvlJc w:val="right"/>
+      <w:pPr>
+        <w:ind w:left="6480" w:hanging="180"/>
+      </w:pPr>
+    </w:lvl>
+  </w:abstractNum>
+  <w:abstractNum w:abstractNumId="4" w15:restartNumberingAfterBreak="0">
     <w:nsid w:val="2C64224B"/>
     <w:multiLevelType w:val="hybridMultilevel"/>
     <w:tmpl w:val="F8DA7EA8"/>
@@ -2160,7 +2637,7 @@
       </w:pPr>
     </w:lvl>
   </w:abstractNum>
-  <w:abstractNum w:abstractNumId="4" w15:restartNumberingAfterBreak="0">
+  <w:abstractNum w:abstractNumId="5" w15:restartNumberingAfterBreak="0">
     <w:nsid w:val="38747ADC"/>
     <w:multiLevelType w:val="hybridMultilevel"/>
     <w:tmpl w:val="F8DA7EA8"/>
@@ -2246,7 +2723,7 @@
       </w:pPr>
     </w:lvl>
   </w:abstractNum>
-  <w:abstractNum w:abstractNumId="5" w15:restartNumberingAfterBreak="0">
+  <w:abstractNum w:abstractNumId="6" w15:restartNumberingAfterBreak="0">
     <w:nsid w:val="39327F70"/>
     <w:multiLevelType w:val="hybridMultilevel"/>
     <w:tmpl w:val="F8DA7EA8"/>
@@ -2332,7 +2809,7 @@
       </w:pPr>
     </w:lvl>
   </w:abstractNum>
-  <w:abstractNum w:abstractNumId="6" w15:restartNumberingAfterBreak="0">
+  <w:abstractNum w:abstractNumId="7" w15:restartNumberingAfterBreak="0">
     <w:nsid w:val="3CD1711E"/>
     <w:multiLevelType w:val="hybridMultilevel"/>
     <w:tmpl w:val="F8DA7EA8"/>
@@ -2418,7 +2895,7 @@
       </w:pPr>
     </w:lvl>
   </w:abstractNum>
-  <w:abstractNum w:abstractNumId="7" w15:restartNumberingAfterBreak="0">
+  <w:abstractNum w:abstractNumId="8" w15:restartNumberingAfterBreak="0">
     <w:nsid w:val="43E4433C"/>
     <w:multiLevelType w:val="hybridMultilevel"/>
     <w:tmpl w:val="8ED879E2"/>
@@ -2504,7 +2981,7 @@
       </w:pPr>
     </w:lvl>
   </w:abstractNum>
-  <w:abstractNum w:abstractNumId="8" w15:restartNumberingAfterBreak="0">
+  <w:abstractNum w:abstractNumId="9" w15:restartNumberingAfterBreak="0">
     <w:nsid w:val="45F455CC"/>
     <w:multiLevelType w:val="hybridMultilevel"/>
     <w:tmpl w:val="8C284096"/>
@@ -2590,7 +3067,7 @@
       </w:pPr>
     </w:lvl>
   </w:abstractNum>
-  <w:abstractNum w:abstractNumId="9" w15:restartNumberingAfterBreak="0">
+  <w:abstractNum w:abstractNumId="10" w15:restartNumberingAfterBreak="0">
     <w:nsid w:val="48360616"/>
     <w:multiLevelType w:val="hybridMultilevel"/>
     <w:tmpl w:val="8ED879E2"/>
@@ -2676,7 +3153,7 @@
       </w:pPr>
     </w:lvl>
   </w:abstractNum>
-  <w:abstractNum w:abstractNumId="10" w15:restartNumberingAfterBreak="0">
+  <w:abstractNum w:abstractNumId="11" w15:restartNumberingAfterBreak="0">
     <w:nsid w:val="48A935A3"/>
     <w:multiLevelType w:val="hybridMultilevel"/>
     <w:tmpl w:val="9D88EC08"/>
@@ -2762,7 +3239,7 @@
       </w:pPr>
     </w:lvl>
   </w:abstractNum>
-  <w:abstractNum w:abstractNumId="11" w15:restartNumberingAfterBreak="0">
+  <w:abstractNum w:abstractNumId="12" w15:restartNumberingAfterBreak="0">
     <w:nsid w:val="58B85114"/>
     <w:multiLevelType w:val="hybridMultilevel"/>
     <w:tmpl w:val="5070587A"/>
@@ -2848,7 +3325,7 @@
       </w:pPr>
     </w:lvl>
   </w:abstractNum>
-  <w:abstractNum w:abstractNumId="12" w15:restartNumberingAfterBreak="0">
+  <w:abstractNum w:abstractNumId="13" w15:restartNumberingAfterBreak="0">
     <w:nsid w:val="60295D4D"/>
     <w:multiLevelType w:val="hybridMultilevel"/>
     <w:tmpl w:val="5070587A"/>
@@ -2934,7 +3411,7 @@
       </w:pPr>
     </w:lvl>
   </w:abstractNum>
-  <w:abstractNum w:abstractNumId="13" w15:restartNumberingAfterBreak="0">
+  <w:abstractNum w:abstractNumId="14" w15:restartNumberingAfterBreak="0">
     <w:nsid w:val="6B7C3570"/>
     <w:multiLevelType w:val="hybridMultilevel"/>
     <w:tmpl w:val="8ED879E2"/>
@@ -3020,7 +3497,7 @@
       </w:pPr>
     </w:lvl>
   </w:abstractNum>
-  <w:abstractNum w:abstractNumId="14" w15:restartNumberingAfterBreak="0">
+  <w:abstractNum w:abstractNumId="15" w15:restartNumberingAfterBreak="0">
     <w:nsid w:val="700B160E"/>
     <w:multiLevelType w:val="hybridMultilevel"/>
     <w:tmpl w:val="8C284096"/>
@@ -3106,7 +3583,7 @@
       </w:pPr>
     </w:lvl>
   </w:abstractNum>
-  <w:abstractNum w:abstractNumId="15" w15:restartNumberingAfterBreak="0">
+  <w:abstractNum w:abstractNumId="16" w15:restartNumberingAfterBreak="0">
     <w:nsid w:val="76777328"/>
     <w:multiLevelType w:val="hybridMultilevel"/>
     <w:tmpl w:val="19005D9E"/>
@@ -3196,49 +3673,52 @@
     <w:abstractNumId w:val="0"/>
   </w:num>
   <w:num w:numId="2">
-    <w:abstractNumId w:val="15"/>
+    <w:abstractNumId w:val="16"/>
   </w:num>
   <w:num w:numId="3">
-    <w:abstractNumId w:val="11"/>
+    <w:abstractNumId w:val="12"/>
   </w:num>
   <w:num w:numId="4">
     <w:abstractNumId w:val="2"/>
   </w:num>
   <w:num w:numId="5">
-    <w:abstractNumId w:val="12"/>
+    <w:abstractNumId w:val="13"/>
   </w:num>
   <w:num w:numId="6">
+    <w:abstractNumId w:val="9"/>
+  </w:num>
+  <w:num w:numId="7">
+    <w:abstractNumId w:val="11"/>
+  </w:num>
+  <w:num w:numId="8">
+    <w:abstractNumId w:val="5"/>
+  </w:num>
+  <w:num w:numId="9">
+    <w:abstractNumId w:val="14"/>
+  </w:num>
+  <w:num w:numId="10">
+    <w:abstractNumId w:val="15"/>
+  </w:num>
+  <w:num w:numId="11">
     <w:abstractNumId w:val="8"/>
   </w:num>
-  <w:num w:numId="7">
+  <w:num w:numId="12">
     <w:abstractNumId w:val="10"/>
   </w:num>
-  <w:num w:numId="8">
+  <w:num w:numId="13">
     <w:abstractNumId w:val="4"/>
-  </w:num>
-  <w:num w:numId="9">
-    <w:abstractNumId w:val="13"/>
-  </w:num>
-  <w:num w:numId="10">
-    <w:abstractNumId w:val="14"/>
-  </w:num>
-  <w:num w:numId="11">
-    <w:abstractNumId w:val="7"/>
-  </w:num>
-  <w:num w:numId="12">
-    <w:abstractNumId w:val="9"/>
-  </w:num>
-  <w:num w:numId="13">
-    <w:abstractNumId w:val="3"/>
   </w:num>
   <w:num w:numId="14">
     <w:abstractNumId w:val="1"/>
   </w:num>
   <w:num w:numId="15">
-    <w:abstractNumId w:val="5"/>
+    <w:abstractNumId w:val="6"/>
   </w:num>
   <w:num w:numId="16">
-    <w:abstractNumId w:val="6"/>
+    <w:abstractNumId w:val="7"/>
+  </w:num>
+  <w:num w:numId="17">
+    <w:abstractNumId w:val="3"/>
   </w:num>
 </w:numbering>
 </file>
@@ -3409,7 +3889,7 @@
     <w:lsdException w:name="Table Web 2" w:semiHidden="1" w:unhideWhenUsed="1"/>
     <w:lsdException w:name="Table Web 3" w:semiHidden="1" w:unhideWhenUsed="1"/>
     <w:lsdException w:name="Balloon Text" w:semiHidden="1" w:unhideWhenUsed="1"/>
-    <w:lsdException w:name="Table Grid" w:semiHidden="1" w:uiPriority="59" w:unhideWhenUsed="1"/>
+    <w:lsdException w:name="Table Grid" w:uiPriority="59"/>
     <w:lsdException w:name="Table Theme" w:semiHidden="1" w:unhideWhenUsed="1"/>
     <w:lsdException w:name="Placeholder Text" w:semiHidden="1"/>
     <w:lsdException w:name="No Spacing" w:uiPriority="1" w:qFormat="1"/>

</xml_diff>

<commit_message>
Update ERTAC Change Log - v3.0.docx
Updated Change Log
</commit_message>
<xml_diff>
--- a/Documentation/Code Documentation/ERTAC Documentation - v3.0/ERTAC Change Log - v3.0.docx
+++ b/Documentation/Code Documentation/ERTAC Documentation - v3.0/ERTAC Change Log - v3.0.docx
@@ -77,6 +77,29 @@
         <w:rPr>
           <w:b/>
         </w:rPr>
+        <w:t>Decimal Places in Division</w:t>
+      </w:r>
+      <w:r>
+        <w:rPr>
+          <w:b/>
+        </w:rPr>
+        <w:br/>
+      </w:r>
+      <w:r>
+        <w:t>Python 3.x calculates division out to more decimal places than Python 2.x.  Sometimes this results in generation and heat input being calculated that adds or subtracts generation that is of no significance (between e-10 and e-14, typically).  However, these minor results can result in larger discrepancies in the calculations of the number of hours operating (especially for units higher the hierarchy).  These discrepancies can also result in heat input being replaced in HIZG hours, since generation in those hours is moving from 0 to just slightly above 0, thus having the potential for substantial heat input being removed in certain hours.</w:t>
+      </w:r>
+    </w:p>
+    <w:p>
+      <w:pPr>
+        <w:numPr>
+          <w:ilvl w:val="0"/>
+          <w:numId w:val="9"/>
+        </w:numPr>
+      </w:pPr>
+      <w:r>
+        <w:rPr>
+          <w:b/>
+        </w:rPr>
         <w:t>Quotations in ff10s</w:t>
       </w:r>
       <w:r>
@@ -132,7 +155,11 @@
         <w:br/>
       </w:r>
       <w:r>
-        <w:t>This is more of a bug in SMOKE itself.  SMOKE offsets ff10 hourly values by an hour during daylight savings time.  Until this is corrected ff10 hourly results from ERTAC to SMOKE need to be adjusted by an hour to correct the adjustment that occurs in SMOKE.</w:t>
+        <w:t xml:space="preserve">This is more of a bug in SMOKE itself.  SMOKE offsets ff10 hourly values by an hour during </w:t>
+      </w:r>
+      <w:r>
+        <w:lastRenderedPageBreak/>
+        <w:t>daylight savings time.  Until this is corrected ff10 hourly results from ERTAC to SMOKE need to be adjusted by an hour to correct the adjustment that occurs in SMOKE.</w:t>
       </w:r>
     </w:p>
     <w:p>
@@ -164,260 +191,57 @@
       </w:r>
       <w:r>
         <w:br/>
-      </w:r>
-      <w:r>
-        <w:lastRenderedPageBreak/>
-        <w:t xml:space="preserve">    print("There are", </w:t>
-      </w:r>
-      <w:proofErr w:type="spellStart"/>
-      <w:r>
-        <w:t>len</w:t>
-      </w:r>
-      <w:proofErr w:type="spellEnd"/>
-      <w:r>
-        <w:t>(</w:t>
-      </w:r>
-      <w:proofErr w:type="spellStart"/>
-      <w:r>
-        <w:t>oris_unit_list</w:t>
-      </w:r>
-      <w:proofErr w:type="spellEnd"/>
-      <w:r>
-        <w:t>),</w:t>
-      </w:r>
-      <w:r>
-        <w:br/>
-      </w:r>
-      <w:r>
-        <w:t xml:space="preserve">          "units marked in the UAF as Non-EGU to be removed from the CAMD</w:t>
-      </w:r>
-      <w:r>
-        <w:t xml:space="preserve">/ERTAC </w:t>
-      </w:r>
-      <w:proofErr w:type="spellStart"/>
-      <w:r>
-        <w:t>nonCAMD</w:t>
-      </w:r>
-      <w:proofErr w:type="spellEnd"/>
-      <w:r>
-        <w:t xml:space="preserve"> hourly data.", file=logfile)</w:t>
-      </w:r>
-      <w:r>
-        <w:br/>
-      </w:r>
-      <w:r>
-        <w:br/>
-      </w:r>
-      <w:r>
-        <w:t xml:space="preserve">    </w:t>
-      </w:r>
-      <w:proofErr w:type="spellStart"/>
-      <w:r>
-        <w:t>rows_affected</w:t>
-      </w:r>
-      <w:proofErr w:type="spellEnd"/>
-      <w:r>
-        <w:t xml:space="preserve"> = 0</w:t>
-      </w:r>
-      <w:r>
-        <w:br/>
-      </w:r>
-      <w:r>
-        <w:t xml:space="preserve">    for (plant, unit) in </w:t>
-      </w:r>
-      <w:proofErr w:type="spellStart"/>
-      <w:r>
-        <w:t>oris_unit_list</w:t>
-      </w:r>
-      <w:proofErr w:type="spellEnd"/>
-      <w:r>
-        <w:t>:</w:t>
-      </w:r>
-      <w:r>
-        <w:br/>
-      </w:r>
-      <w:r>
-        <w:t xml:space="preserve">        </w:t>
-      </w:r>
-      <w:proofErr w:type="spellStart"/>
-      <w:r>
-        <w:t>rows_affected</w:t>
-      </w:r>
-      <w:proofErr w:type="spellEnd"/>
-      <w:r>
-        <w:t xml:space="preserve"> += </w:t>
-      </w:r>
-      <w:proofErr w:type="spellStart"/>
-      <w:r>
-        <w:t>conn.execute</w:t>
-      </w:r>
-      <w:proofErr w:type="spellEnd"/>
-      <w:r>
-        <w:t xml:space="preserve">("""DELETE FROM </w:t>
-      </w:r>
-      <w:proofErr w:type="spellStart"/>
-      <w:r>
-        <w:t>camd_hourly_base</w:t>
-      </w:r>
-      <w:proofErr w:type="spellEnd"/>
-      <w:r>
-        <w:br/>
-      </w:r>
-      <w:r>
-        <w:t xml:space="preserve">        WHERE </w:t>
-      </w:r>
-      <w:proofErr w:type="spellStart"/>
-      <w:r>
-        <w:t>orispl_code</w:t>
-      </w:r>
-      <w:proofErr w:type="spellEnd"/>
-      <w:r>
-        <w:t xml:space="preserve"> = ? AND </w:t>
-      </w:r>
-      <w:proofErr w:type="spellStart"/>
-      <w:r>
-        <w:t>unitid</w:t>
-      </w:r>
-      <w:proofErr w:type="spellEnd"/>
-      <w:r>
-        <w:t xml:space="preserve"> </w:t>
-      </w:r>
-      <w:proofErr w:type="gramStart"/>
-      <w:r>
-        <w:t>= ?</w:t>
-      </w:r>
-      <w:proofErr w:type="gramEnd"/>
-      <w:r>
-        <w:t>""", (plant, unit)).</w:t>
-      </w:r>
-      <w:proofErr w:type="spellStart"/>
-      <w:r>
-        <w:t>rowcount</w:t>
-      </w:r>
-      <w:proofErr w:type="spellEnd"/>
-      <w:r>
-        <w:br/>
-      </w:r>
-      <w:r>
-        <w:t xml:space="preserve">    print("Removed", </w:t>
-      </w:r>
-      <w:proofErr w:type="spellStart"/>
-      <w:r>
-        <w:t>rows_affected</w:t>
-      </w:r>
-      <w:proofErr w:type="spellEnd"/>
-      <w:r>
-        <w:t>, "hourly rows from CAMD data.", file=logfile)</w:t>
-      </w:r>
-      <w:r>
-        <w:br/>
-      </w:r>
-      <w:r>
-        <w:br/>
-      </w:r>
-      <w:r>
-        <w:t xml:space="preserve">    </w:t>
-      </w:r>
-      <w:proofErr w:type="spellStart"/>
-      <w:r>
-        <w:t>rows_affected</w:t>
-      </w:r>
-      <w:proofErr w:type="spellEnd"/>
-      <w:r>
-        <w:t xml:space="preserve"> = 0</w:t>
-      </w:r>
-      <w:r>
-        <w:br/>
-        <w:t xml:space="preserve">    for (plant, unit) in </w:t>
-      </w:r>
-      <w:proofErr w:type="spellStart"/>
-      <w:r>
-        <w:t>oris_unit_list</w:t>
-      </w:r>
-      <w:proofErr w:type="spellEnd"/>
-      <w:r>
-        <w:t>:</w:t>
-      </w:r>
-      <w:r>
-        <w:br/>
-        <w:t xml:space="preserve">        </w:t>
-      </w:r>
-      <w:proofErr w:type="spellStart"/>
-      <w:r>
-        <w:t>rows_affected</w:t>
-      </w:r>
-      <w:proofErr w:type="spellEnd"/>
-      <w:r>
-        <w:t xml:space="preserve"> += </w:t>
-      </w:r>
-      <w:proofErr w:type="spellStart"/>
-      <w:r>
-        <w:t>conn.execute</w:t>
-      </w:r>
-      <w:proofErr w:type="spellEnd"/>
-      <w:r>
-        <w:t xml:space="preserve">("""DELETE FROM </w:t>
-      </w:r>
-      <w:proofErr w:type="spellStart"/>
-      <w:r>
-        <w:t>ertac_hourly_noncamd</w:t>
-      </w:r>
-      <w:proofErr w:type="spellEnd"/>
-      <w:r>
-        <w:t xml:space="preserve"> </w:t>
-      </w:r>
-      <w:r>
-        <w:br/>
-        <w:t xml:space="preserve">        WHERE </w:t>
-      </w:r>
-      <w:proofErr w:type="spellStart"/>
-      <w:r>
-        <w:t>orispl_code</w:t>
-      </w:r>
-      <w:proofErr w:type="spellEnd"/>
-      <w:r>
-        <w:t xml:space="preserve"> = ? AND </w:t>
-      </w:r>
-      <w:proofErr w:type="spellStart"/>
-      <w:r>
-        <w:t>unitid</w:t>
-      </w:r>
-      <w:proofErr w:type="spellEnd"/>
-      <w:r>
-        <w:t xml:space="preserve"> </w:t>
-      </w:r>
-      <w:proofErr w:type="gramStart"/>
-      <w:r>
-        <w:t>= ?</w:t>
-      </w:r>
-      <w:proofErr w:type="gramEnd"/>
-      <w:r>
-        <w:t>""", (plant, unit)).</w:t>
-      </w:r>
-      <w:proofErr w:type="spellStart"/>
-      <w:r>
-        <w:t>rowcount</w:t>
-      </w:r>
-      <w:proofErr w:type="spellEnd"/>
-      <w:r>
-        <w:br/>
-        <w:t xml:space="preserve">    print("Removed", </w:t>
-      </w:r>
-      <w:proofErr w:type="spellStart"/>
-      <w:r>
-        <w:t>rows_affected</w:t>
-      </w:r>
-      <w:proofErr w:type="spellEnd"/>
-      <w:r>
-        <w:t xml:space="preserve">, "hourly rows from ERTAC </w:t>
-      </w:r>
-      <w:proofErr w:type="spellStart"/>
-      <w:r>
-        <w:t>nonCAMD</w:t>
-      </w:r>
-      <w:proofErr w:type="spellEnd"/>
-      <w:r>
-        <w:t xml:space="preserve"> data.", file=logfile)</w:t>
+        <w:t xml:space="preserve">    print("There are", len(oris_unit_list),</w:t>
+      </w:r>
+      <w:r>
+        <w:br/>
+        <w:t xml:space="preserve">          "units marked in the UAF as Non-EGU to be removed from the CAMD/ERTAC nonCAMD hourly data.", file=logfile)</w:t>
+      </w:r>
+      <w:r>
+        <w:br/>
+      </w:r>
+      <w:r>
+        <w:br/>
+        <w:t xml:space="preserve">    rows_affected = 0</w:t>
+      </w:r>
+      <w:r>
+        <w:br/>
+        <w:t xml:space="preserve">    for (plant, unit) in oris_unit_list:</w:t>
+      </w:r>
+      <w:r>
+        <w:br/>
+        <w:t xml:space="preserve">        rows_affected += conn.execute("""DELETE FROM camd_hourly_base</w:t>
+      </w:r>
+      <w:r>
+        <w:br/>
+        <w:t xml:space="preserve">        WHERE orispl_code = ? AND unitid = ?""", (plant, unit)).rowcount</w:t>
+      </w:r>
+      <w:r>
+        <w:br/>
+        <w:t xml:space="preserve">    print("Removed", rows_affected, "hourly rows from CAMD data.", file=logfile)</w:t>
+      </w:r>
+      <w:r>
+        <w:br/>
+      </w:r>
+      <w:r>
+        <w:br/>
+        <w:t xml:space="preserve">    rows_affected = 0</w:t>
+      </w:r>
+      <w:r>
+        <w:br/>
+        <w:t xml:space="preserve">    for (plant, unit) in oris_unit_list:</w:t>
+      </w:r>
+      <w:r>
+        <w:br/>
+        <w:t xml:space="preserve">        rows_affected += conn.execute("""DELETE FROM ertac_hourly_noncamd </w:t>
+      </w:r>
+      <w:r>
+        <w:br/>
+        <w:t xml:space="preserve">        WHERE orispl_code = ? AND unitid = ?""", (plant, unit)).rowcount</w:t>
+      </w:r>
+      <w:r>
+        <w:br/>
+        <w:t xml:space="preserve">    print("Removed", rows_affected, "hourly rows from ERTAC nonCAMD data.", file=logfile)</w:t>
       </w:r>
     </w:p>
     <w:p>
@@ -471,15 +295,7 @@
         <w:br/>
       </w:r>
       <w:r>
-        <w:t xml:space="preserve">In situations when many units are curtailed a bug can occur where not all of the excess generation pool is allocated.  The code calculates whether any GDUs are needed to allocate the excess generation pool by looking at the capacity of each unit minus the generation that has been assigned excluding units that had been flagged as having reached their annual capacity or operating hour cap by that hour or were retired in that hour.   Later in the algorithm when excess generation is allocated units that reach their annual capacity or operating hour cap in a future hour also get excluded from consideration.  If that difference is too large not all of the excess generation pool will be </w:t>
-      </w:r>
-      <w:proofErr w:type="gramStart"/>
-      <w:r>
-        <w:t>assigned</w:t>
-      </w:r>
-      <w:proofErr w:type="gramEnd"/>
-      <w:r>
-        <w:t xml:space="preserve"> and the annual growth rate will not be honored.</w:t>
+        <w:t>In situations when many units are curtailed a bug can occur where not all of the excess generation pool is allocated.  The code calculates whether any GDUs are needed to allocate the excess generation pool by looking at the capacity of each unit minus the generation that has been assigned excluding units that had been flagged as having reached their annual capacity or operating hour cap by that hour or were retired in that hour.   Later in the algorithm when excess generation is allocated units that reach their annual capacity or operating hour cap in a future hour also get excluded from consideration.  If that difference is too large not all of the excess generation pool will be assigned and the annual growth rate will not be honored.</w:t>
       </w:r>
     </w:p>
     <w:p>
@@ -1287,15 +1103,7 @@
         <w:br/>
       </w:r>
       <w:r>
-        <w:t xml:space="preserve">The design capacity and design capacity </w:t>
-      </w:r>
-      <w:proofErr w:type="gramStart"/>
-      <w:r>
-        <w:t>units</w:t>
-      </w:r>
-      <w:proofErr w:type="gramEnd"/>
-      <w:r>
-        <w:t xml:space="preserve"> columns are now populated with data.</w:t>
+        <w:t>The design capacity and design capacity units columns are now populated with data.</w:t>
       </w:r>
       <w:r>
         <w:br w:type="page"/>

</xml_diff>